<commit_message>
Moved figures to appendix
</commit_message>
<xml_diff>
--- a/Course_project.docx
+++ b/Course_project.docx
@@ -85,140 +85,29 @@
     </w:p>
     <w:p>
       <w:r>
-        <w:t xml:space="preserve">I have explored the mtcars data set, a data set containing information on fuel consumption in miles per gallon (mpg) and 10 aspects of car design and performance for 32 car models. The 10 included aspects were:</w:t>
-      </w:r>
-    </w:p>
-    <w:p>
-      <w:pPr>
-        <w:pStyle w:val="Compact"/>
-        <w:numPr>
-          <w:numId w:val="1001"/>
-          <w:ilvl w:val="0"/>
-        </w:numPr>
-      </w:pPr>
-      <w:r>
-        <w:t xml:space="preserve">Number of cylinders</w:t>
-      </w:r>
-    </w:p>
-    <w:p>
-      <w:pPr>
-        <w:pStyle w:val="Compact"/>
-        <w:numPr>
-          <w:numId w:val="1001"/>
-          <w:ilvl w:val="0"/>
-        </w:numPr>
-      </w:pPr>
-      <w:r>
-        <w:t xml:space="preserve">Displacement (cu.in.)</w:t>
-      </w:r>
-    </w:p>
-    <w:p>
-      <w:pPr>
-        <w:pStyle w:val="Compact"/>
-        <w:numPr>
-          <w:numId w:val="1001"/>
-          <w:ilvl w:val="0"/>
-        </w:numPr>
-      </w:pPr>
-      <w:r>
-        <w:t xml:space="preserve">Gross horsepower (hp)</w:t>
-      </w:r>
-    </w:p>
-    <w:p>
-      <w:pPr>
-        <w:pStyle w:val="Compact"/>
-        <w:numPr>
-          <w:numId w:val="1001"/>
-          <w:ilvl w:val="0"/>
-        </w:numPr>
-      </w:pPr>
-      <w:r>
-        <w:t xml:space="preserve">Rear axle ratio</w:t>
-      </w:r>
-    </w:p>
-    <w:p>
-      <w:pPr>
-        <w:pStyle w:val="Compact"/>
-        <w:numPr>
-          <w:numId w:val="1001"/>
-          <w:ilvl w:val="0"/>
-        </w:numPr>
-      </w:pPr>
-      <w:r>
-        <w:t xml:space="preserve">Weight (lb/1000)</w:t>
-      </w:r>
-    </w:p>
-    <w:p>
-      <w:pPr>
-        <w:pStyle w:val="Compact"/>
-        <w:numPr>
-          <w:numId w:val="1001"/>
-          <w:ilvl w:val="0"/>
-        </w:numPr>
-      </w:pPr>
-      <w:r>
-        <w:t xml:space="preserve">Acceleration, qsec 1/4 mile time</w:t>
-      </w:r>
-    </w:p>
-    <w:p>
-      <w:pPr>
-        <w:pStyle w:val="Compact"/>
-        <w:numPr>
-          <w:numId w:val="1001"/>
-          <w:ilvl w:val="0"/>
-        </w:numPr>
-      </w:pPr>
-      <w:r>
-        <w:t xml:space="preserve">Type of engine (straight or V-engine)</w:t>
-      </w:r>
-    </w:p>
-    <w:p>
-      <w:pPr>
-        <w:pStyle w:val="Compact"/>
-        <w:numPr>
-          <w:numId w:val="1001"/>
-          <w:ilvl w:val="0"/>
-        </w:numPr>
-      </w:pPr>
-      <w:r>
-        <w:t xml:space="preserve">Automatic or manual transmission</w:t>
-      </w:r>
-    </w:p>
-    <w:p>
-      <w:pPr>
-        <w:pStyle w:val="Compact"/>
-        <w:numPr>
-          <w:numId w:val="1001"/>
-          <w:ilvl w:val="0"/>
-        </w:numPr>
-      </w:pPr>
-      <w:r>
-        <w:t xml:space="preserve">Number of forward gears</w:t>
-      </w:r>
-    </w:p>
-    <w:p>
-      <w:pPr>
-        <w:pStyle w:val="Compact"/>
-        <w:numPr>
-          <w:numId w:val="1001"/>
-          <w:ilvl w:val="0"/>
-        </w:numPr>
-      </w:pPr>
-      <w:r>
-        <w:t xml:space="preserve">Number of carburetors</w:t>
-      </w:r>
-    </w:p>
-    <w:p>
-      <w:r>
-        <w:t xml:space="preserve">All of these aspects will be treated as numerical values except the engine and transmission types.</w:t>
+        <w:t xml:space="preserve">I have explored the mtcars data set, which contains information on fuel consumption in miles per gallon (mpg) and 10 aspects of car design and performance for 32 car models. The dataset is described in the</w:t>
+      </w:r>
+      <w:r>
+        <w:t xml:space="preserve"> </w:t>
+      </w:r>
+      <w:hyperlink r:id="rId23">
+        <w:r>
+          <w:rPr>
+            <w:rStyle w:val="Link"/>
+          </w:rPr>
+          <w:t xml:space="preserve">R documentation</w:t>
+        </w:r>
+      </w:hyperlink>
+      <w:r>
+        <w:t xml:space="preserve">. All variables were treated as numerical values except the engine (V/S) and transmission (A/M) types.</w:t>
       </w:r>
     </w:p>
     <w:p>
       <w:pPr>
         <w:pStyle w:val="Heading2"/>
       </w:pPr>
-      <w:bookmarkStart w:id="23" w:name="exploratory-analysis"/>
-      <w:bookmarkEnd w:id="23"/>
+      <w:bookmarkStart w:id="24" w:name="exploratory-analysis"/>
+      <w:bookmarkEnd w:id="24"/>
       <w:r>
         <w:t xml:space="preserve">Exploratory analysis</w:t>
       </w:r>
@@ -230,7 +119,7 @@
     </w:p>
     <w:p>
       <w:r>
-        <w:t xml:space="preserve">At first glance (Figure 1), it seems that transmission type has a clear effect on the fuel consumption. But it is possible that this apparent connection is driven by other properties of the cars. Figure 2 shows the relationship between weight and fuel consumption. As shown by the previous plot, fuel consumption for automatic cars (pink dots) is higher than that of manual cars, but we can also see that automatic cars tend to be heavier than manual cars. We can see from the weight histogram (Figure 3) that automatic cars are heavier than manual cars, with only a small overlap in weight.</w:t>
+        <w:t xml:space="preserve">At first glance (Figure 1), it seems that transmission type has a clear effect on the fuel consumption. But it is possible that this apparent connection is driven by other properties of the cars. Figure 2 shows the relationship between weight and MPG, it shows that fuel consumption for automatic cars (pink dots) is higher than that of manual cars, but we can also see that automatic cars tend to be heavier than manual cars. We can see from the weight histogram (Figure 3) that automatic cars are heavier than manual cars, with only a small overlap in weight.</w:t>
       </w:r>
     </w:p>
     <w:p>
@@ -250,7 +139,7 @@
                     </pic:cNvPicPr>
                   </pic:nvPicPr>
                   <pic:blipFill>
-                    <a:blip r:embed="rId24"/>
+                    <a:blip r:embed="rId25"/>
                     <a:stretch>
                       <a:fillRect/>
                     </a:stretch>
@@ -294,55 +183,6 @@
                 <pic:pic>
                   <pic:nvPicPr>
                     <pic:cNvPr descr="Course_project_files/figure-docx/explore_weight-1.png" id="0" name="Picture"/>
-                    <pic:cNvPicPr>
-                      <a:picLocks noChangeArrowheads="1" noChangeAspect="1"/>
-                    </pic:cNvPicPr>
-                  </pic:nvPicPr>
-                  <pic:blipFill>
-                    <a:blip r:embed="rId25"/>
-                    <a:stretch>
-                      <a:fillRect/>
-                    </a:stretch>
-                  </pic:blipFill>
-                  <pic:spPr bwMode="auto">
-                    <a:xfrm>
-                      <a:off x="0" y="0"/>
-                      <a:ext cx="5440680" cy="1692033"/>
-                    </a:xfrm>
-                    <a:prstGeom prst="rect">
-                      <a:avLst/>
-                    </a:prstGeom>
-                    <a:noFill/>
-                    <a:ln w="9525">
-                      <a:noFill/>
-                      <a:headEnd/>
-                      <a:tailEnd/>
-                    </a:ln>
-                  </pic:spPr>
-                </pic:pic>
-              </a:graphicData>
-            </a:graphic>
-          </wp:inline>
-        </w:drawing>
-      </w:r>
-    </w:p>
-    <w:p>
-      <w:r>
-        <w:t xml:space="preserve">From the plots exploring the relationship between the different variables and mpg I can not dismiss a relationship between any of them and mpg, but I can also not be sure of any relationships. Both number of cylinders and and engine type (V/S) look related to mpg when looking at them alone, but when also considering weight, it is not so clear anymore.</w:t>
-      </w:r>
-    </w:p>
-    <w:p>
-      <w:r>
-        <w:drawing>
-          <wp:inline>
-            <wp:extent cx="5440680" cy="1692033"/>
-            <wp:effectExtent b="0" l="0" r="0" t="0"/>
-            <wp:docPr descr="" id="1" name="Picture"/>
-            <a:graphic>
-              <a:graphicData uri="http://schemas.openxmlformats.org/drawingml/2006/picture">
-                <pic:pic>
-                  <pic:nvPicPr>
-                    <pic:cNvPr descr="Course_project_files/figure-docx/explore_cylinders-1.png" id="0" name="Picture"/>
                     <pic:cNvPicPr>
                       <a:picLocks noChangeArrowheads="1" noChangeAspect="1"/>
                     </pic:cNvPicPr>
@@ -377,6 +217,11 @@
     </w:p>
     <w:p>
       <w:r>
+        <w:t xml:space="preserve">Figures 4-13 explore the relationship between the different variables and MPG. Based on these figures, I can not dismiss a relationship between any of them and MPG, but I can also not be sure of any relationships. Both number of cylinders and and engine type (V/S) (Figures 4-7) look related to mpg when looking at them alone, but when also considering weight, it is not so clear anymore.</w:t>
+      </w:r>
+    </w:p>
+    <w:p>
+      <w:r>
         <w:drawing>
           <wp:inline>
             <wp:extent cx="5440680" cy="1692033"/>
@@ -386,7 +231,7 @@
               <a:graphicData uri="http://schemas.openxmlformats.org/drawingml/2006/picture">
                 <pic:pic>
                   <pic:nvPicPr>
-                    <pic:cNvPr descr="Course_project_files/figure-docx/explore_vs-1.png" id="0" name="Picture"/>
+                    <pic:cNvPr descr="Course_project_files/figure-docx/explore_cylinders-1.png" id="0" name="Picture"/>
                     <pic:cNvPicPr>
                       <a:picLocks noChangeArrowheads="1" noChangeAspect="1"/>
                     </pic:cNvPicPr>
@@ -421,7 +266,51 @@
     </w:p>
     <w:p>
       <w:r>
-        <w:t xml:space="preserve">The following 6 figures explore the relationship between mpg and the remaining 6 variables, displacement, horse power, read axle ratio, qsec, number of gears and number of carburetors. I have also computed the correlation between each variable and weight. Again, pink dots represent cars with automatic transmission and blue ones those with manual transmission.</w:t>
+        <w:drawing>
+          <wp:inline>
+            <wp:extent cx="5440680" cy="1692033"/>
+            <wp:effectExtent b="0" l="0" r="0" t="0"/>
+            <wp:docPr descr="" id="1" name="Picture"/>
+            <a:graphic>
+              <a:graphicData uri="http://schemas.openxmlformats.org/drawingml/2006/picture">
+                <pic:pic>
+                  <pic:nvPicPr>
+                    <pic:cNvPr descr="Course_project_files/figure-docx/explore_vs-1.png" id="0" name="Picture"/>
+                    <pic:cNvPicPr>
+                      <a:picLocks noChangeArrowheads="1" noChangeAspect="1"/>
+                    </pic:cNvPicPr>
+                  </pic:nvPicPr>
+                  <pic:blipFill>
+                    <a:blip r:embed="rId28"/>
+                    <a:stretch>
+                      <a:fillRect/>
+                    </a:stretch>
+                  </pic:blipFill>
+                  <pic:spPr bwMode="auto">
+                    <a:xfrm>
+                      <a:off x="0" y="0"/>
+                      <a:ext cx="5440680" cy="1692033"/>
+                    </a:xfrm>
+                    <a:prstGeom prst="rect">
+                      <a:avLst/>
+                    </a:prstGeom>
+                    <a:noFill/>
+                    <a:ln w="9525">
+                      <a:noFill/>
+                      <a:headEnd/>
+                      <a:tailEnd/>
+                    </a:ln>
+                  </pic:spPr>
+                </pic:pic>
+              </a:graphicData>
+            </a:graphic>
+          </wp:inline>
+        </w:drawing>
+      </w:r>
+    </w:p>
+    <w:p>
+      <w:r>
+        <w:t xml:space="preserve">TFigures 8-13 explore the relationship between MPG and the variables displacement, horse power, read axle ratio, qsec, number of gears and number of carburetors. I have also computed the correlation between each variable and weight. Again, pink dots represent cars with automatic transmission and blue ones those with manual transmission.</w:t>
       </w:r>
     </w:p>
     <w:p>
@@ -441,7 +330,7 @@
                     </pic:cNvPicPr>
                   </pic:nvPicPr>
                   <pic:blipFill>
-                    <a:blip r:embed="rId28"/>
+                    <a:blip r:embed="rId29"/>
                     <a:stretch>
                       <a:fillRect/>
                     </a:stretch>
@@ -472,8 +361,8 @@
       <w:pPr>
         <w:pStyle w:val="Heading2"/>
       </w:pPr>
-      <w:bookmarkStart w:id="29" w:name="finding-a-representative-model-of-the-data"/>
-      <w:bookmarkEnd w:id="29"/>
+      <w:bookmarkStart w:id="30" w:name="finding-a-representative-model-of-the-data"/>
+      <w:bookmarkEnd w:id="30"/>
       <w:r>
         <w:t xml:space="preserve">Finding a representative model of the data</w:t>
       </w:r>
@@ -490,7 +379,7 @@
     </w:p>
     <w:p>
       <w:r>
-        <w:t xml:space="preserve">Based on the results from the exploratory analysis I will also add the variable qsec, which was the variable with the lowest correlation with weight. In addition to this, I will construct a model that uses all variables.</w:t>
+        <w:t xml:space="preserve">Based on the results from the exploratory analysis I added the variable qsec, which was the variable with the lowest correlation with weight. In addition to this, I will construct a model that uses all variables.</w:t>
       </w:r>
     </w:p>
     <w:p>
@@ -1137,50 +1026,79 @@
       <w:pPr>
         <w:pStyle w:val="Heading2"/>
       </w:pPr>
-      <w:bookmarkStart w:id="30" w:name="difference-in-mpg-between-automatic-and-manual-transmission-cars"/>
-      <w:bookmarkEnd w:id="30"/>
+      <w:bookmarkStart w:id="31" w:name="difference-in-mpg-between-automatic-and-manual-transmission-cars"/>
+      <w:bookmarkEnd w:id="31"/>
       <w:r>
         <w:t xml:space="preserve">Difference in mpg between automatic and manual transmission cars</w:t>
       </w:r>
     </w:p>
     <w:p>
       <w:r>
-        <w:t xml:space="preserve">According to our model, the dependance of MPG on transmission type interacts with the weight of the cars. Due to this, it is difficult to determine the effect of only transmission. The 14.1 offset for manual transmission compared to automatic transmission only applies to cars with weight = 0, and so does not tell us much. For cars with weights within the span of the analysed cars.</w:t>
-      </w:r>
-    </w:p>
-    <w:p>
-      <w:r>
-        <w:t xml:space="preserve">Todo: - plot MPG difference for cars when taking away the effect of weight and qsec - plot how MPG changes with weight for a/m cars</w:t>
-      </w:r>
-    </w:p>
-    <w:p>
-      <w:r>
-        <w:t xml:space="preserve">What to do about dependence of weight on mpg for automatic/non-automatic?</w:t>
-      </w:r>
-    </w:p>
-    <w:p>
-      <w:r>
-        <w:t xml:space="preserve">For mean qsec and mean weight the mpg is almost the same, so it does not look significant. What if I negelect the interaction term?</w:t>
-      </w:r>
-    </w:p>
-    <w:p>
-      <w:r>
-        <w:t xml:space="preserve">There is some difference between manual and automatic cars, where the dependence between weight and mpg is greater for manual cars than for automatic ones.</w:t>
+        <w:t xml:space="preserve">According to our model, the dependance of MPG on transmission type interacts with the weight of the cars. Due to this, it is difficult to determine the effect of only transmission. The 14.1 offset for manual transmission compared to automatic transmission only applies to cars with weight = 0, and so does not tell us much. For cars with weights within the span of the analysed cars the MPG values overlap each other.</w:t>
+      </w:r>
+    </w:p>
+    <w:p>
+      <w:r>
+        <w:t xml:space="preserve">Figure 14 illustrates this by plotting the dependence of weight for automatic and manual cars.</w:t>
+      </w:r>
+    </w:p>
+    <w:p>
+      <w:r>
+        <w:drawing>
+          <wp:inline>
+            <wp:extent cx="3695700" cy="2768600"/>
+            <wp:effectExtent b="0" l="0" r="0" t="0"/>
+            <wp:docPr descr="" id="1" name="Picture"/>
+            <a:graphic>
+              <a:graphicData uri="http://schemas.openxmlformats.org/drawingml/2006/picture">
+                <pic:pic>
+                  <pic:nvPicPr>
+                    <pic:cNvPr descr="Course_project_files/figure-docx/diagnostics-1.png" id="0" name="Picture"/>
+                    <pic:cNvPicPr>
+                      <a:picLocks noChangeArrowheads="1" noChangeAspect="1"/>
+                    </pic:cNvPicPr>
+                  </pic:nvPicPr>
+                  <pic:blipFill>
+                    <a:blip r:embed="rId32"/>
+                    <a:stretch>
+                      <a:fillRect/>
+                    </a:stretch>
+                  </pic:blipFill>
+                  <pic:spPr bwMode="auto">
+                    <a:xfrm>
+                      <a:off x="0" y="0"/>
+                      <a:ext cx="3695700" cy="2768600"/>
+                    </a:xfrm>
+                    <a:prstGeom prst="rect">
+                      <a:avLst/>
+                    </a:prstGeom>
+                    <a:noFill/>
+                    <a:ln w="9525">
+                      <a:noFill/>
+                      <a:headEnd/>
+                      <a:tailEnd/>
+                    </a:ln>
+                  </pic:spPr>
+                </pic:pic>
+              </a:graphicData>
+            </a:graphic>
+          </wp:inline>
+        </w:drawing>
       </w:r>
     </w:p>
     <w:p>
       <w:pPr>
         <w:pStyle w:val="Heading2"/>
       </w:pPr>
-      <w:bookmarkStart w:id="31" w:name="diagnostics-of-model"/>
-      <w:bookmarkEnd w:id="31"/>
+      <w:bookmarkStart w:id="33" w:name="diagnostics-of-model"/>
+      <w:bookmarkEnd w:id="33"/>
       <w:r>
         <w:t xml:space="preserve">Diagnostics of model</w:t>
       </w:r>
     </w:p>
     <w:p>
       <w:r>
-        <w:t xml:space="preserve">There is no obvious pattern in the residuals, the model does not seem to be biased. There is no single data point that has an extreme influence on the model.</w:t>
+        <w:t xml:space="preserve">There is no obvious pattern in the residuals, so the model does not seem to be biased. There is no single data point that has an extreme influence on the model. All in all, the diagnostics indicate that this is a reliable model.</w:t>
       </w:r>
     </w:p>
     <w:p>
@@ -1200,7 +1118,7 @@
                     </pic:cNvPicPr>
                   </pic:nvPicPr>
                   <pic:blipFill>
-                    <a:blip r:embed="rId32"/>
+                    <a:blip r:embed="rId34"/>
                     <a:stretch>
                       <a:fillRect/>
                     </a:stretch>
@@ -1320,7 +1238,7 @@
     </w:lvl>
   </w:abstractNum>
   <w:abstractNum w:abstractNumId="990">
-    <w:nsid w:val="2fdb6047"/>
+    <w:nsid w:val="9ac2e762"/>
     <w:multiLevelType w:val="multilevel"/>
     <w:lvl w:ilvl="0">
       <w:numFmt w:val="bullet"/>
@@ -1400,95 +1318,11 @@
       </w:pPr>
     </w:lvl>
   </w:abstractNum>
-  <w:abstractNum w:abstractNumId="991">
-    <w:nsid w:val="d2f3b273"/>
-    <w:multiLevelType w:val="multilevel"/>
-    <w:lvl w:ilvl="0">
-      <w:numFmt w:val="bullet"/>
-      <w:lvlText w:val="•"/>
-      <w:lvlJc w:val="left"/>
-      <w:pPr>
-        <w:tabs>
-          <w:tab w:val="num" w:pos="0"/>
-        </w:tabs>
-        <w:ind w:left="480" w:hanging="480"/>
-      </w:pPr>
-    </w:lvl>
-    <w:lvl w:ilvl="1">
-      <w:numFmt w:val="bullet"/>
-      <w:lvlText w:val="–"/>
-      <w:lvlJc w:val="left"/>
-      <w:pPr>
-        <w:tabs>
-          <w:tab w:val="num" w:pos="720"/>
-        </w:tabs>
-        <w:ind w:left="1200" w:hanging="480"/>
-      </w:pPr>
-    </w:lvl>
-    <w:lvl w:ilvl="2">
-      <w:numFmt w:val="bullet"/>
-      <w:lvlText w:val="•"/>
-      <w:lvlJc w:val="left"/>
-      <w:pPr>
-        <w:tabs>
-          <w:tab w:val="num" w:pos="1440"/>
-        </w:tabs>
-        <w:ind w:left="1920" w:hanging="480"/>
-      </w:pPr>
-    </w:lvl>
-    <w:lvl w:ilvl="3">
-      <w:numFmt w:val="bullet"/>
-      <w:lvlText w:val="–"/>
-      <w:lvlJc w:val="left"/>
-      <w:pPr>
-        <w:tabs>
-          <w:tab w:val="num" w:pos="2160"/>
-        </w:tabs>
-        <w:ind w:left="2640" w:hanging="480"/>
-      </w:pPr>
-    </w:lvl>
-    <w:lvl w:ilvl="4">
-      <w:numFmt w:val="bullet"/>
-      <w:lvlText w:val="•"/>
-      <w:lvlJc w:val="left"/>
-      <w:pPr>
-        <w:tabs>
-          <w:tab w:val="num" w:pos="2880"/>
-        </w:tabs>
-        <w:ind w:left="3360" w:hanging="480"/>
-      </w:pPr>
-    </w:lvl>
-    <w:lvl w:ilvl="5">
-      <w:numFmt w:val="bullet"/>
-      <w:lvlText w:val="–"/>
-      <w:lvlJc w:val="left"/>
-      <w:pPr>
-        <w:tabs>
-          <w:tab w:val="num" w:pos="3600"/>
-        </w:tabs>
-        <w:ind w:left="4080" w:hanging="480"/>
-      </w:pPr>
-    </w:lvl>
-    <w:lvl w:ilvl="6">
-      <w:numFmt w:val="bullet"/>
-      <w:lvlText w:val="•"/>
-      <w:lvlJc w:val="left"/>
-      <w:pPr>
-        <w:tabs>
-          <w:tab w:val="num" w:pos="4320"/>
-        </w:tabs>
-        <w:ind w:left="4800" w:hanging="480"/>
-      </w:pPr>
-    </w:lvl>
-  </w:abstractNum>
   <w:num w:numId="1">
     <w:abstractNumId w:val="0"/>
   </w:num>
   <w:num w:numId="1000">
     <w:abstractNumId w:val="990"/>
-  </w:num>
-  <w:num w:numId="1001">
-    <w:abstractNumId w:val="991"/>
   </w:num>
 </w:numbering>
 </file>

</xml_diff>